<commit_message>
changes to write up made
</commit_message>
<xml_diff>
--- a/final project write up.docx
+++ b/final project write up.docx
@@ -84,28 +84,44 @@
         <w:rPr>
           <w:color w:val="000000"/>
         </w:rPr>
-        <w:t>Name of team member 1</w:t>
-      </w:r>
-    </w:p>
-    <w:p>
-      <w:pPr>
-        <w:pBdr>
-          <w:top w:val="nil"/>
-          <w:left w:val="nil"/>
-          <w:bottom w:val="nil"/>
-          <w:right w:val="nil"/>
-          <w:between w:val="nil"/>
-        </w:pBdr>
-        <w:rPr>
-          <w:color w:val="000000"/>
-        </w:rPr>
-      </w:pPr>
-      <w:r>
-        <w:rPr>
-          <w:color w:val="000000"/>
-        </w:rPr>
-        <w:t>Name of team member 2</w:t>
-      </w:r>
+        <w:t>Matthew Viola</w:t>
+      </w:r>
+    </w:p>
+    <w:p>
+      <w:pPr>
+        <w:pBdr>
+          <w:top w:val="nil"/>
+          <w:left w:val="nil"/>
+          <w:bottom w:val="nil"/>
+          <w:right w:val="nil"/>
+          <w:between w:val="nil"/>
+        </w:pBdr>
+        <w:rPr>
+          <w:color w:val="000000"/>
+        </w:rPr>
+      </w:pPr>
+      <w:proofErr w:type="spellStart"/>
+      <w:r>
+        <w:rPr>
+          <w:color w:val="000000"/>
+        </w:rPr>
+        <w:t>Arlind</w:t>
+      </w:r>
+      <w:proofErr w:type="spellEnd"/>
+      <w:r>
+        <w:rPr>
+          <w:color w:val="000000"/>
+        </w:rPr>
+        <w:t xml:space="preserve"> </w:t>
+      </w:r>
+      <w:proofErr w:type="spellStart"/>
+      <w:r>
+        <w:rPr>
+          <w:color w:val="000000"/>
+        </w:rPr>
+        <w:t>Bengu</w:t>
+      </w:r>
+      <w:proofErr w:type="spellEnd"/>
     </w:p>
     <w:p>
       <w:pPr>
@@ -176,21 +192,6 @@
           <w:color w:val="000000"/>
         </w:rPr>
       </w:pPr>
-      <w:r>
-        <w:rPr>
-          <w:color w:val="000000"/>
-        </w:rPr>
-        <w:t xml:space="preserve">Briefly </w:t>
-      </w:r>
-      <w:r>
-        <w:t>summarize what</w:t>
-      </w:r>
-      <w:r>
-        <w:rPr>
-          <w:color w:val="000000"/>
-        </w:rPr>
-        <w:t xml:space="preserve"> your project is about.</w:t>
-      </w:r>
     </w:p>
     <w:p>
       <w:pPr>
@@ -357,13 +358,7 @@
         <w:rPr>
           <w:color w:val="000000"/>
         </w:rPr>
-        <w:t>Briefly discuss how you plan to integrate an intuitive GUI that will be rendered</w:t>
-      </w:r>
-      <w:r>
-        <w:rPr>
-          <w:color w:val="000000"/>
-        </w:rPr>
-        <w:t xml:space="preserve"> on the LCD touchscreen.  Feel free to provide a mock-up.</w:t>
+        <w:t>Briefly discuss how you plan to integrate an intuitive GUI that will be rendered on the LCD touchscreen.  Feel free to provide a mock-up.</w:t>
       </w:r>
     </w:p>
     <w:p>
@@ -530,13 +525,7 @@
         <w:rPr>
           <w:color w:val="000000"/>
         </w:rPr>
-        <w:t>, and paste it as a Bitmap (centered and</w:t>
-      </w:r>
-      <w:r>
-        <w:rPr>
-          <w:color w:val="000000"/>
-        </w:rPr>
-        <w:t xml:space="preserve"> using no wrap) via </w:t>
+        <w:t xml:space="preserve">, and paste it as a Bitmap (centered and using no wrap) via </w:t>
       </w:r>
       <w:proofErr w:type="spellStart"/>
       <w:r>

</xml_diff>

<commit_message>
more changes to write up made
</commit_message>
<xml_diff>
--- a/final project write up.docx
+++ b/final project write up.docx
@@ -28,7 +28,7 @@
           <w:sz w:val="28"/>
           <w:szCs w:val="28"/>
         </w:rPr>
-        <w:t>Raspberry Pi Final Project Title</w:t>
+        <w:t>Ultrasonic Jump Rope</w:t>
       </w:r>
     </w:p>
     <w:p>
@@ -192,6 +192,36 @@
           <w:color w:val="000000"/>
         </w:rPr>
       </w:pPr>
+      <w:r>
+        <w:rPr>
+          <w:color w:val="000000"/>
+        </w:rPr>
+        <w:t>We came up with an idea of an Ultrasonic Jump Rope. Essentially</w:t>
+      </w:r>
+      <w:r>
+        <w:rPr>
+          <w:color w:val="000000"/>
+        </w:rPr>
+        <w:t>,</w:t>
+      </w:r>
+      <w:r>
+        <w:rPr>
+          <w:color w:val="000000"/>
+        </w:rPr>
+        <w:t xml:space="preserve"> we want to set an Ultrasonic Sensor to throw out pulses at an interval designated from the user's difficulty settings</w:t>
+      </w:r>
+      <w:r>
+        <w:rPr>
+          <w:color w:val="000000"/>
+        </w:rPr>
+        <w:t xml:space="preserve"> </w:t>
+      </w:r>
+      <w:r>
+        <w:rPr>
+          <w:color w:val="000000"/>
+        </w:rPr>
+        <w:t>(with the hardest difficulty throwing out pulses at a faster rate) in order to create an invisible jump rope. Once the user breaks the ultrasonic line, the sensor will detect it and end the process.</w:t>
+      </w:r>
     </w:p>
     <w:p>
       <w:pPr>
@@ -302,7 +332,13 @@
         <w:rPr>
           <w:color w:val="000000"/>
         </w:rPr>
-        <w:t>Briefly discuss how you plan to incorporate GPIO, an external circuit, and any other external components.</w:t>
+        <w:t>The GPIO is used to set up the ultrasonic sensor.</w:t>
+      </w:r>
+      <w:r>
+        <w:rPr>
+          <w:color w:val="000000"/>
+        </w:rPr>
+        <w:t xml:space="preserve"> </w:t>
       </w:r>
     </w:p>
     <w:p>
@@ -358,7 +394,7 @@
         <w:rPr>
           <w:color w:val="000000"/>
         </w:rPr>
-        <w:t>Briefly discuss how you plan to integrate an intuitive GUI that will be rendered on the LCD touchscreen.  Feel free to provide a mock-up.</w:t>
+        <w:t>The GUI will display the difficulty selection and when you mess up.</w:t>
       </w:r>
     </w:p>
     <w:p>

</xml_diff>

<commit_message>
gantt chart and presentation feedback added
</commit_message>
<xml_diff>
--- a/final project write up.docx
+++ b/final project write up.docx
@@ -539,61 +539,75 @@
           <w:right w:val="nil"/>
           <w:between w:val="nil"/>
         </w:pBdr>
-        <w:rPr>
-          <w:color w:val="000000"/>
-        </w:rPr>
-      </w:pPr>
-      <w:r>
-        <w:rPr>
-          <w:color w:val="000000"/>
-        </w:rPr>
-        <w:t xml:space="preserve">Insert your project's Gantt chart here.  Make sure to modify the spreadsheet provided.  An easy way to insert the spreadsheet is to highlight the relevant cells in the spreadsheet, copy it to the clipboard via </w:t>
-      </w:r>
-      <w:proofErr w:type="spellStart"/>
-      <w:r>
-        <w:rPr>
-          <w:color w:val="000000"/>
-        </w:rPr>
-        <w:t>Ctrl+C</w:t>
-      </w:r>
-      <w:proofErr w:type="spellEnd"/>
-      <w:r>
-        <w:rPr>
-          <w:color w:val="000000"/>
-        </w:rPr>
-        <w:t xml:space="preserve">, and paste it as a Bitmap (centered and using no wrap) via </w:t>
-      </w:r>
-      <w:proofErr w:type="spellStart"/>
-      <w:r>
-        <w:rPr>
-          <w:color w:val="000000"/>
-        </w:rPr>
-        <w:t>Shift+Ctrl+V</w:t>
-      </w:r>
-      <w:proofErr w:type="spellEnd"/>
-      <w:r>
-        <w:rPr>
-          <w:color w:val="000000"/>
-        </w:rPr>
-        <w:t>.  Feel free to briefly discuss the schedule.</w:t>
-      </w:r>
-    </w:p>
-    <w:p>
-      <w:pPr>
-        <w:pBdr>
-          <w:top w:val="nil"/>
-          <w:left w:val="nil"/>
-          <w:bottom w:val="nil"/>
-          <w:right w:val="nil"/>
-          <w:between w:val="nil"/>
-        </w:pBdr>
-        <w:rPr>
-          <w:color w:val="000000"/>
-        </w:rPr>
-      </w:pPr>
+      </w:pPr>
+      <w:r>
+        <w:drawing>
+          <wp:inline distT="0" distB="0" distL="0" distR="0" wp14:anchorId="395B8D86" wp14:editId="5F688004">
+            <wp:extent cx="7003808" cy="1895475"/>
+            <wp:effectExtent l="0" t="0" r="6985" b="0"/>
+            <wp:docPr id="2" name="Picture 2"/>
+            <wp:cNvGraphicFramePr>
+              <a:graphicFrameLocks xmlns:a="http://schemas.openxmlformats.org/drawingml/2006/main" noChangeAspect="1"/>
+            </wp:cNvGraphicFramePr>
+            <a:graphic xmlns:a="http://schemas.openxmlformats.org/drawingml/2006/main">
+              <a:graphicData uri="http://schemas.openxmlformats.org/drawingml/2006/picture">
+                <pic:pic xmlns:pic="http://schemas.openxmlformats.org/drawingml/2006/picture">
+                  <pic:nvPicPr>
+                    <pic:cNvPr id="0" name="Picture 1"/>
+                    <pic:cNvPicPr>
+                      <a:picLocks noChangeAspect="1" noChangeArrowheads="1"/>
+                    </pic:cNvPicPr>
+                  </pic:nvPicPr>
+                  <pic:blipFill>
+                    <a:blip r:embed="rId6">
+                      <a:extLst>
+                        <a:ext uri="{28A0092B-C50C-407E-A947-70E740481C1C}">
+                          <a14:useLocalDpi xmlns:a14="http://schemas.microsoft.com/office/drawing/2010/main" val="0"/>
+                        </a:ext>
+                      </a:extLst>
+                    </a:blip>
+                    <a:srcRect/>
+                    <a:stretch>
+                      <a:fillRect/>
+                    </a:stretch>
+                  </pic:blipFill>
+                  <pic:spPr bwMode="auto">
+                    <a:xfrm>
+                      <a:off x="0" y="0"/>
+                      <a:ext cx="7016389" cy="1898880"/>
+                    </a:xfrm>
+                    <a:prstGeom prst="rect">
+                      <a:avLst/>
+                    </a:prstGeom>
+                    <a:noFill/>
+                    <a:ln>
+                      <a:noFill/>
+                    </a:ln>
+                  </pic:spPr>
+                </pic:pic>
+              </a:graphicData>
+            </a:graphic>
+          </wp:inline>
+        </w:drawing>
+      </w:r>
+      <w:r>
+        <w:fldChar w:fldCharType="begin"/>
+      </w:r>
+      <w:r>
+        <w:instrText xml:space="preserve"> LINK Excel.OpenDocumentSpreadsheet.12 "C:\\Users\\cyber\\Documents\\CS 132\\team repo\\gantt chart final project.ods" "Sheet1!R1C1:R12C31" \a \f 4 \h </w:instrText>
+      </w:r>
+      <w:r>
+        <w:fldChar w:fldCharType="separate"/>
+      </w:r>
+      <w:r>
+        <w:rPr>
+          <w:color w:val="000000"/>
+        </w:rPr>
+        <w:fldChar w:fldCharType="end"/>
+      </w:r>
     </w:p>
     <w:sectPr>
-      <w:footerReference w:type="default" r:id="rId6"/>
+      <w:footerReference w:type="default" r:id="rId7"/>
       <w:pgSz w:w="12240" w:h="15840"/>
       <w:pgMar w:top="1080" w:right="1080" w:bottom="1656" w:left="1080" w:header="0" w:footer="1080" w:gutter="0"/>
       <w:pgNumType w:start="1"/>
@@ -1223,7 +1237,6 @@
   <w:style w:type="character" w:default="1" w:styleId="DefaultParagraphFont">
     <w:name w:val="Default Paragraph Font"/>
     <w:uiPriority w:val="1"/>
-    <w:semiHidden/>
     <w:unhideWhenUsed/>
   </w:style>
   <w:style w:type="table" w:default="1" w:styleId="TableNormal">
@@ -1282,6 +1295,22 @@
       <w:sz w:val="28"/>
       <w:szCs w:val="28"/>
     </w:rPr>
+  </w:style>
+  <w:style w:type="table" w:styleId="TableGrid">
+    <w:name w:val="Table Grid"/>
+    <w:basedOn w:val="TableNormal"/>
+    <w:uiPriority w:val="39"/>
+    <w:rsid w:val="00DE57C7"/>
+    <w:tblPr>
+      <w:tblBorders>
+        <w:top w:val="single" w:sz="4" w:space="0" w:color="auto"/>
+        <w:left w:val="single" w:sz="4" w:space="0" w:color="auto"/>
+        <w:bottom w:val="single" w:sz="4" w:space="0" w:color="auto"/>
+        <w:right w:val="single" w:sz="4" w:space="0" w:color="auto"/>
+        <w:insideH w:val="single" w:sz="4" w:space="0" w:color="auto"/>
+        <w:insideV w:val="single" w:sz="4" w:space="0" w:color="auto"/>
+      </w:tblBorders>
+    </w:tblPr>
   </w:style>
 </w:styles>
 </file>

</xml_diff>